<commit_message>
Fix Word document formatting and add PDF exports
Resolved heading numbering conflicts in the generated .docx by switching
to custom style IDs and removing conflicting outline levels. Added
professionally rendered PDF versions of both website pages to the share
folder for Eugene's team.

Co-Authored-By: Claude Opus 4.6 <noreply@anthropic.com>
</commit_message>
<xml_diff>
--- a/docs/ID345-Accelerator-Program-Document.docx
+++ b/docs/ID345-Accelerator-Program-Document.docx
@@ -95,33 +95,9 @@
         <w:br w:type="page"/>
       </w:r>
     </w:p>
-    <w:sdt>
-      <w:sdtPr>
-        <w:alias w:val="Table of Contents"/>
-      </w:sdtPr>
-      <w:sdtContent>
-        <w:p>
-          <w:r>
-            <w:fldChar w:fldCharType="begin" w:dirty="true"/>
-            <w:instrText xml:space="preserve">TOC \h \o "1-3"</w:instrText>
-            <w:fldChar w:fldCharType="separate"/>
-          </w:r>
-        </w:p>
-        <w:p>
-          <w:r>
-            <w:fldChar w:fldCharType="end"/>
-          </w:r>
-        </w:p>
-      </w:sdtContent>
-    </w:sdt>
-    <w:p>
-      <w:r>
-        <w:br w:type="page"/>
-      </w:r>
-    </w:p>
-    <w:p>
-      <w:pPr>
-        <w:pStyle w:val="Heading1"/>
+    <w:p>
+      <w:pPr>
+        <w:pStyle w:val="IDHeading1"/>
       </w:pPr>
       <w:r>
         <w:t xml:space="preserve">Program Overview</w:t>
@@ -129,7 +105,7 @@
     </w:p>
     <w:p>
       <w:pPr>
-        <w:pStyle w:val="Heading2"/>
+        <w:pStyle w:val="IDHeading2"/>
       </w:pPr>
       <w:r>
         <w:t xml:space="preserve">What Is ID345 Accelerator?</w:t>
@@ -161,7 +137,7 @@
     </w:p>
     <w:p>
       <w:pPr>
-        <w:pStyle w:val="Heading2"/>
+        <w:pStyle w:val="IDHeading2"/>
       </w:pPr>
       <w:r>
         <w:t xml:space="preserve">Program Structure</w:t>
@@ -234,7 +210,7 @@
     </w:p>
     <w:p>
       <w:pPr>
-        <w:pStyle w:val="Heading2"/>
+        <w:pStyle w:val="IDHeading2"/>
       </w:pPr>
       <w:r>
         <w:t xml:space="preserve">What Makes Us Different</w:t>
@@ -292,7 +268,7 @@
     </w:p>
     <w:p>
       <w:pPr>
-        <w:pStyle w:val="Heading1"/>
+        <w:pStyle w:val="IDHeading1"/>
       </w:pPr>
       <w:r>
         <w:t xml:space="preserve">Investment Thesis</w:t>
@@ -324,7 +300,7 @@
     </w:p>
     <w:p>
       <w:pPr>
-        <w:pStyle w:val="Heading2"/>
+        <w:pStyle w:val="IDHeading2"/>
       </w:pPr>
       <w:r>
         <w:t xml:space="preserve">What Makes a Great Founding Team in the AI Era</w:t>
@@ -424,7 +400,7 @@
     </w:p>
     <w:p>
       <w:pPr>
-        <w:pStyle w:val="Heading1"/>
+        <w:pStyle w:val="IDHeading1"/>
       </w:pPr>
       <w:r>
         <w:t xml:space="preserve">Cohort Composition Strategy</w:t>
@@ -448,7 +424,7 @@
     </w:p>
     <w:p>
       <w:pPr>
-        <w:pStyle w:val="Heading2"/>
+        <w:pStyle w:val="IDHeading2"/>
       </w:pPr>
       <w:r>
         <w:t xml:space="preserve">Three Categories of AI Startups</w:t>
@@ -514,7 +490,7 @@
     </w:p>
     <w:p>
       <w:pPr>
-        <w:pStyle w:val="Heading1"/>
+        <w:pStyle w:val="IDHeading1"/>
       </w:pPr>
       <w:r>
         <w:t xml:space="preserve">Sponsorship Structure</w:t>
@@ -522,7 +498,7 @@
     </w:p>
     <w:p>
       <w:pPr>
-        <w:pStyle w:val="Heading3"/>
+        <w:pStyle w:val="IDHeading3"/>
       </w:pPr>
       <w:r>
         <w:t xml:space="preserve">Community Partner — $5,000</w:t>
@@ -603,7 +579,7 @@
     </w:p>
     <w:p>
       <w:pPr>
-        <w:pStyle w:val="Heading3"/>
+        <w:pStyle w:val="IDHeading3"/>
       </w:pPr>
       <w:r>
         <w:t xml:space="preserve">Launch Partner — $10,000</w:t>
@@ -710,7 +686,7 @@
     </w:p>
     <w:p>
       <w:pPr>
-        <w:pStyle w:val="Heading3"/>
+        <w:pStyle w:val="IDHeading3"/>
       </w:pPr>
       <w:r>
         <w:t xml:space="preserve">Founding Partner — $25,000</w:t>
@@ -835,7 +811,7 @@
     </w:p>
     <w:p>
       <w:pPr>
-        <w:pStyle w:val="Heading1"/>
+        <w:pStyle w:val="IDHeading1"/>
       </w:pPr>
       <w:r>
         <w:t xml:space="preserve">Cohort Criteria &amp; Selection</w:t>
@@ -843,7 +819,7 @@
     </w:p>
     <w:p>
       <w:pPr>
-        <w:pStyle w:val="Heading2"/>
+        <w:pStyle w:val="IDHeading2"/>
       </w:pPr>
       <w:r>
         <w:t xml:space="preserve">What We Look For</w:t>
@@ -976,7 +952,7 @@
     </w:p>
     <w:p>
       <w:pPr>
-        <w:pStyle w:val="Heading1"/>
+        <w:pStyle w:val="IDHeading1"/>
       </w:pPr>
       <w:r>
         <w:t xml:space="preserve">Curriculum Outline</w:t>
@@ -984,7 +960,7 @@
     </w:p>
     <w:p>
       <w:pPr>
-        <w:pStyle w:val="Heading2"/>
+        <w:pStyle w:val="IDHeading2"/>
       </w:pPr>
       <w:r>
         <w:t xml:space="preserve">Week 1: Foundation</w:t>
@@ -1000,7 +976,7 @@
     </w:p>
     <w:p>
       <w:pPr>
-        <w:pStyle w:val="Heading2"/>
+        <w:pStyle w:val="IDHeading2"/>
       </w:pPr>
       <w:r>
         <w:t xml:space="preserve">Week 2: Product and Build Sprint</w:t>
@@ -1016,7 +992,7 @@
     </w:p>
     <w:p>
       <w:pPr>
-        <w:pStyle w:val="Heading2"/>
+        <w:pStyle w:val="IDHeading2"/>
       </w:pPr>
       <w:r>
         <w:t xml:space="preserve">Week 3: Customer and Market Validation</w:t>
@@ -1032,7 +1008,7 @@
     </w:p>
     <w:p>
       <w:pPr>
-        <w:pStyle w:val="Heading2"/>
+        <w:pStyle w:val="IDHeading2"/>
       </w:pPr>
       <w:r>
         <w:t xml:space="preserve">Week 4: Business Model and Go-to-Market</w:t>
@@ -1048,7 +1024,7 @@
     </w:p>
     <w:p>
       <w:pPr>
-        <w:pStyle w:val="Heading2"/>
+        <w:pStyle w:val="IDHeading2"/>
       </w:pPr>
       <w:r>
         <w:t xml:space="preserve">Week 5: Pitch and Storytelling</w:t>
@@ -1064,7 +1040,7 @@
     </w:p>
     <w:p>
       <w:pPr>
-        <w:pStyle w:val="Heading2"/>
+        <w:pStyle w:val="IDHeading2"/>
       </w:pPr>
       <w:r>
         <w:t xml:space="preserve">Week 6: Demo Day</w:t>
@@ -1085,7 +1061,7 @@
     </w:p>
     <w:p>
       <w:pPr>
-        <w:pStyle w:val="Heading1"/>
+        <w:pStyle w:val="IDHeading1"/>
       </w:pPr>
       <w:r>
         <w:t xml:space="preserve">Budget &amp; Financials (Draft)</w:t>
@@ -1101,7 +1077,7 @@
     </w:p>
     <w:p>
       <w:pPr>
-        <w:pStyle w:val="Heading2"/>
+        <w:pStyle w:val="IDHeading2"/>
       </w:pPr>
       <w:r>
         <w:t xml:space="preserve">Revenue Sources</w:t>
@@ -1148,7 +1124,7 @@
     </w:p>
     <w:p>
       <w:pPr>
-        <w:pStyle w:val="Heading2"/>
+        <w:pStyle w:val="IDHeading2"/>
       </w:pPr>
       <w:r>
         <w:t xml:space="preserve">Key Expenses</w:t>
@@ -1239,7 +1215,7 @@
     </w:p>
     <w:p>
       <w:pPr>
-        <w:pStyle w:val="Heading1"/>
+        <w:pStyle w:val="IDHeading1"/>
       </w:pPr>
       <w:r>
         <w:t xml:space="preserve">PPM Framework (To Be Developed)</w:t>
@@ -1596,42 +1572,6 @@
       <w:start w:val="1"/>
       <w:numFmt w:val="bullet"/>
       <w:lvlText w:val="•"/>
-      <w:lvlJc w:val="left"/>
-      <w:pPr>
-        <w:ind w:left="720" w:hanging="360"/>
-      </w:pPr>
-    </w:lvl>
-  </w:abstractNum>
-  <w:abstractNum w:abstractNumId="3" w15:restartNumberingAfterBreak="0">
-    <w:multiLevelType w:val="hybridMultilevel"/>
-    <w:lvl w:ilvl="0" w15:tentative="1">
-      <w:start w:val="1"/>
-      <w:numFmt w:val="decimal"/>
-      <w:lvlText w:val="Week %1:"/>
-      <w:lvlJc w:val="left"/>
-      <w:pPr>
-        <w:ind w:left="720" w:hanging="720"/>
-      </w:pPr>
-    </w:lvl>
-  </w:abstractNum>
-  <w:abstractNum w:abstractNumId="4" w15:restartNumberingAfterBreak="0">
-    <w:multiLevelType w:val="hybridMultilevel"/>
-    <w:lvl w:ilvl="0" w15:tentative="1">
-      <w:start w:val="1"/>
-      <w:numFmt w:val="decimal"/>
-      <w:lvlText w:val="%1."/>
-      <w:lvlJc w:val="left"/>
-      <w:pPr>
-        <w:ind w:left="720" w:hanging="360"/>
-      </w:pPr>
-    </w:lvl>
-  </w:abstractNum>
-  <w:abstractNum w:abstractNumId="5" w15:restartNumberingAfterBreak="0">
-    <w:multiLevelType w:val="hybridMultilevel"/>
-    <w:lvl w:ilvl="0" w15:tentative="1">
-      <w:start w:val="1"/>
-      <w:numFmt w:val="decimal"/>
-      <w:lvlText w:val="%1."/>
       <w:lvlJc w:val="left"/>
       <w:pPr>
         <w:ind w:left="720" w:hanging="360"/>
@@ -1816,14 +1756,13 @@
       <w:szCs w:val="56"/>
     </w:rPr>
   </w:style>
-  <w:style w:type="paragraph" w:styleId="Heading1">
-    <w:name w:val="Heading 1"/>
+  <w:style w:type="paragraph" w:styleId="IDHeading1">
+    <w:name w:val="ID Heading 1"/>
     <w:basedOn w:val="Normal"/>
     <w:next w:val="Normal"/>
     <w:qFormat/>
     <w:pPr>
       <w:spacing w:before="400" w:after="200"/>
-      <w:outlineLvl w:val="0"/>
     </w:pPr>
     <w:rPr>
       <w:rFonts w:ascii="Arial" w:cs="Arial" w:eastAsia="Arial" w:hAnsi="Arial"/>
@@ -1834,14 +1773,13 @@
       <w:szCs w:val="32"/>
     </w:rPr>
   </w:style>
-  <w:style w:type="paragraph" w:styleId="Heading2">
-    <w:name w:val="Heading 2"/>
+  <w:style w:type="paragraph" w:styleId="IDHeading2">
+    <w:name w:val="ID Heading 2"/>
     <w:basedOn w:val="Normal"/>
     <w:next w:val="Normal"/>
     <w:qFormat/>
     <w:pPr>
       <w:spacing w:before="300" w:after="120"/>
-      <w:outlineLvl w:val="1"/>
     </w:pPr>
     <w:rPr>
       <w:rFonts w:ascii="Arial" w:cs="Arial" w:eastAsia="Arial" w:hAnsi="Arial"/>
@@ -1852,14 +1790,13 @@
       <w:szCs w:val="26"/>
     </w:rPr>
   </w:style>
-  <w:style w:type="paragraph" w:styleId="Heading3">
-    <w:name w:val="Heading 3"/>
+  <w:style w:type="paragraph" w:styleId="IDHeading3">
+    <w:name w:val="ID Heading 3"/>
     <w:basedOn w:val="Normal"/>
     <w:next w:val="Normal"/>
     <w:qFormat/>
     <w:pPr>
       <w:spacing w:before="200" w:after="100"/>
-      <w:outlineLvl w:val="2"/>
     </w:pPr>
     <w:rPr>
       <w:rFonts w:ascii="Arial" w:cs="Arial" w:eastAsia="Arial" w:hAnsi="Arial"/>

</xml_diff>